<commit_message>
removed irrelevant 'TRS Helper' section
</commit_message>
<xml_diff>
--- a/USAGE.docx
+++ b/USAGE.docx
@@ -292,7 +292,7 @@
         </w:rPr>
         <w:fldChar w:fldCharType="separate"/>
       </w:r>
-      <w:hyperlink w:anchor="_Toc96623189" w:history="1">
+      <w:hyperlink w:anchor="_Toc98242350" w:history="1">
         <w:r>
           <w:rPr>
             <w:rStyle w:val="Hyperlink"/>
@@ -337,7 +337,7 @@
             <w:noProof/>
             <w:webHidden/>
           </w:rPr>
-          <w:instrText xml:space="preserve"> PAGEREF _Toc96623189 \h </w:instrText>
+          <w:instrText xml:space="preserve"> PAGEREF _Toc98242350 \h </w:instrText>
         </w:r>
         <w:r>
           <w:rPr>
@@ -384,7 +384,7 @@
           <w:szCs w:val="22"/>
         </w:rPr>
       </w:pPr>
-      <w:hyperlink w:anchor="_Toc96623190" w:history="1">
+      <w:hyperlink w:anchor="_Toc98242351" w:history="1">
         <w:r>
           <w:rPr>
             <w:rStyle w:val="Hyperlink"/>
@@ -430,7 +430,7 @@
             <w:noProof/>
             <w:webHidden/>
           </w:rPr>
-          <w:instrText xml:space="preserve"> PAGEREF _Toc96623190 \h </w:instrText>
+          <w:instrText xml:space="preserve"> PAGEREF _Toc98242351 \h </w:instrText>
         </w:r>
         <w:r>
           <w:rPr>
@@ -477,7 +477,7 @@
           <w:szCs w:val="22"/>
         </w:rPr>
       </w:pPr>
-      <w:hyperlink w:anchor="_Toc96623191" w:history="1">
+      <w:hyperlink w:anchor="_Toc98242352" w:history="1">
         <w:r>
           <w:rPr>
             <w:rStyle w:val="Hyperlink"/>
@@ -522,7 +522,7 @@
             <w:noProof/>
             <w:webHidden/>
           </w:rPr>
-          <w:instrText xml:space="preserve"> PAGEREF _Toc96623191 \h </w:instrText>
+          <w:instrText xml:space="preserve"> PAGEREF _Toc98242352 \h </w:instrText>
         </w:r>
         <w:r>
           <w:rPr>
@@ -561,7 +561,7 @@
           <w:sz w:val="22"/>
         </w:rPr>
       </w:pPr>
-      <w:hyperlink w:anchor="_Toc96623192" w:history="1">
+      <w:hyperlink w:anchor="_Toc98242353" w:history="1">
         <w:r>
           <w:rPr>
             <w:rStyle w:val="Hyperlink"/>
@@ -597,7 +597,7 @@
           <w:rPr>
             <w:webHidden/>
           </w:rPr>
-          <w:instrText xml:space="preserve"> PAGEREF _Toc96623192 \h </w:instrText>
+          <w:instrText xml:space="preserve"> PAGEREF _Toc98242353 \h </w:instrText>
         </w:r>
         <w:r>
           <w:rPr>
@@ -640,7 +640,7 @@
           <w:szCs w:val="22"/>
         </w:rPr>
       </w:pPr>
-      <w:hyperlink w:anchor="_Toc96623193" w:history="1">
+      <w:hyperlink w:anchor="_Toc98242354" w:history="1">
         <w:r>
           <w:rPr>
             <w:rStyle w:val="Hyperlink"/>
@@ -685,7 +685,7 @@
             <w:noProof/>
             <w:webHidden/>
           </w:rPr>
-          <w:instrText xml:space="preserve"> PAGEREF _Toc96623193 \h </w:instrText>
+          <w:instrText xml:space="preserve"> PAGEREF _Toc98242354 \h </w:instrText>
         </w:r>
         <w:r>
           <w:rPr>
@@ -732,7 +732,7 @@
           <w:szCs w:val="22"/>
         </w:rPr>
       </w:pPr>
-      <w:hyperlink w:anchor="_Toc96623194" w:history="1">
+      <w:hyperlink w:anchor="_Toc98242355" w:history="1">
         <w:r>
           <w:rPr>
             <w:rStyle w:val="Hyperlink"/>
@@ -777,7 +777,7 @@
             <w:noProof/>
             <w:webHidden/>
           </w:rPr>
-          <w:instrText xml:space="preserve"> PAGEREF _Toc96623194 \h </w:instrText>
+          <w:instrText xml:space="preserve"> PAGEREF _Toc98242355 \h </w:instrText>
         </w:r>
         <w:r>
           <w:rPr>
@@ -816,7 +816,7 @@
           <w:sz w:val="22"/>
         </w:rPr>
       </w:pPr>
-      <w:hyperlink w:anchor="_Toc96623195" w:history="1">
+      <w:hyperlink w:anchor="_Toc98242356" w:history="1">
         <w:r>
           <w:rPr>
             <w:rStyle w:val="Hyperlink"/>
@@ -852,7 +852,7 @@
           <w:rPr>
             <w:webHidden/>
           </w:rPr>
-          <w:instrText xml:space="preserve"> PAGEREF _Toc96623195 \h </w:instrText>
+          <w:instrText xml:space="preserve"> PAGEREF _Toc98242356 \h </w:instrText>
         </w:r>
         <w:r>
           <w:rPr>
@@ -887,7 +887,7 @@
           <w:sz w:val="22"/>
         </w:rPr>
       </w:pPr>
-      <w:hyperlink w:anchor="_Toc96623196" w:history="1">
+      <w:hyperlink w:anchor="_Toc98242357" w:history="1">
         <w:r>
           <w:rPr>
             <w:rStyle w:val="Hyperlink"/>
@@ -923,7 +923,7 @@
           <w:rPr>
             <w:webHidden/>
           </w:rPr>
-          <w:instrText xml:space="preserve"> PAGEREF _Toc96623196 \h </w:instrText>
+          <w:instrText xml:space="preserve"> PAGEREF _Toc98242357 \h </w:instrText>
         </w:r>
         <w:r>
           <w:rPr>
@@ -966,7 +966,7 @@
           <w:szCs w:val="22"/>
         </w:rPr>
       </w:pPr>
-      <w:hyperlink w:anchor="_Toc96623197" w:history="1">
+      <w:hyperlink w:anchor="_Toc98242358" w:history="1">
         <w:r>
           <w:rPr>
             <w:rStyle w:val="Hyperlink"/>
@@ -1011,7 +1011,7 @@
             <w:noProof/>
             <w:webHidden/>
           </w:rPr>
-          <w:instrText xml:space="preserve"> PAGEREF _Toc96623197 \h </w:instrText>
+          <w:instrText xml:space="preserve"> PAGEREF _Toc98242358 \h </w:instrText>
         </w:r>
         <w:r>
           <w:rPr>
@@ -1050,7 +1050,7 @@
           <w:sz w:val="22"/>
         </w:rPr>
       </w:pPr>
-      <w:hyperlink w:anchor="_Toc96623198" w:history="1">
+      <w:hyperlink w:anchor="_Toc98242359" w:history="1">
         <w:r>
           <w:rPr>
             <w:rStyle w:val="Hyperlink"/>
@@ -1086,7 +1086,7 @@
           <w:rPr>
             <w:webHidden/>
           </w:rPr>
-          <w:instrText xml:space="preserve"> PAGEREF _Toc96623198 \h </w:instrText>
+          <w:instrText xml:space="preserve"> PAGEREF _Toc98242359 \h </w:instrText>
         </w:r>
         <w:r>
           <w:rPr>
@@ -1121,7 +1121,7 @@
           <w:sz w:val="22"/>
         </w:rPr>
       </w:pPr>
-      <w:hyperlink w:anchor="_Toc96623199" w:history="1">
+      <w:hyperlink w:anchor="_Toc98242360" w:history="1">
         <w:r>
           <w:rPr>
             <w:rStyle w:val="Hyperlink"/>
@@ -1157,7 +1157,7 @@
           <w:rPr>
             <w:webHidden/>
           </w:rPr>
-          <w:instrText xml:space="preserve"> PAGEREF _Toc96623199 \h </w:instrText>
+          <w:instrText xml:space="preserve"> PAGEREF _Toc98242360 \h </w:instrText>
         </w:r>
         <w:r>
           <w:rPr>
@@ -1220,7 +1220,7 @@
       <w:pPr>
         <w:pStyle w:val="Heading1"/>
       </w:pPr>
-      <w:bookmarkStart w:id="1" w:name="_Toc96623189"/>
+      <w:bookmarkStart w:id="1" w:name="_Toc98242350"/>
       <w:r>
         <w:lastRenderedPageBreak/>
         <w:t>Introduction</w:t>
@@ -1453,7 +1453,7 @@
           <w:szCs w:val="32"/>
         </w:rPr>
       </w:pPr>
-      <w:bookmarkStart w:id="2" w:name="_Toc96623190"/>
+      <w:bookmarkStart w:id="2" w:name="_Toc98242351"/>
       <w:r>
         <w:t>Requirements:</w:t>
       </w:r>
@@ -1503,7 +1503,7 @@
       <w:pPr>
         <w:pStyle w:val="Heading1"/>
       </w:pPr>
-      <w:bookmarkStart w:id="3" w:name="_Toc96623191"/>
+      <w:bookmarkStart w:id="3" w:name="_Toc98242352"/>
       <w:r>
         <w:t>Setup</w:t>
       </w:r>
@@ -1513,7 +1513,7 @@
       <w:pPr>
         <w:pStyle w:val="Heading2"/>
       </w:pPr>
-      <w:bookmarkStart w:id="4" w:name="_Toc96623192"/>
+      <w:bookmarkStart w:id="4" w:name="_Toc98242353"/>
       <w:r>
         <w:t>Configure API Key</w:t>
       </w:r>
@@ -1632,7 +1632,7 @@
       <w:pPr>
         <w:pStyle w:val="Heading1"/>
       </w:pPr>
-      <w:bookmarkStart w:id="5" w:name="_Toc96623193"/>
+      <w:bookmarkStart w:id="5" w:name="_Toc98242354"/>
       <w:r>
         <w:lastRenderedPageBreak/>
         <w:t>Testing</w:t>
@@ -1767,21 +1767,11 @@
         </w:drawing>
       </w:r>
     </w:p>
-    <w:p/>
-    <w:p>
-      <w:r>
-        <w:t xml:space="preserve">TRS Helper has been vigorously and rigorously tested </w:t>
-      </w:r>
-      <w:r>
-        <w:t>using automated Unit and System tests, with Functional tests of all reporting capabilities performed in both a Windows, and CentOS 7 environment.</w:t>
-      </w:r>
-    </w:p>
-    <w:p/>
     <w:p>
       <w:pPr>
         <w:pStyle w:val="Heading1"/>
       </w:pPr>
-      <w:bookmarkStart w:id="6" w:name="_Toc96623194"/>
+      <w:bookmarkStart w:id="6" w:name="_Toc98242355"/>
       <w:r>
         <w:t>Usage</w:t>
       </w:r>
@@ -1791,7 +1781,7 @@
       <w:pPr>
         <w:pStyle w:val="Heading2"/>
       </w:pPr>
-      <w:bookmarkStart w:id="7" w:name="_Toc96623195"/>
+      <w:bookmarkStart w:id="7" w:name="_Toc98242356"/>
       <w:r>
         <w:t>Start the web server</w:t>
       </w:r>
@@ -1886,7 +1876,6 @@
           <w:noProof/>
           <w:lang w:val="en-GB"/>
         </w:rPr>
-        <w:lastRenderedPageBreak/>
         <w:drawing>
           <wp:inline distT="0" distB="0" distL="0" distR="0" wp14:anchorId="66CEC9D2" wp14:editId="39FB8EA4">
             <wp:extent cx="5486400" cy="1228725"/>
@@ -1948,8 +1937,9 @@
       <w:pPr>
         <w:pStyle w:val="Heading2"/>
       </w:pPr>
-      <w:bookmarkStart w:id="8" w:name="_Toc96623196"/>
-      <w:r>
+      <w:bookmarkStart w:id="8" w:name="_Toc98242357"/>
+      <w:r>
+        <w:lastRenderedPageBreak/>
         <w:t xml:space="preserve">Open </w:t>
       </w:r>
       <w:r>
@@ -2040,7 +2030,7 @@
       <w:pPr>
         <w:pStyle w:val="Heading1"/>
       </w:pPr>
-      <w:bookmarkStart w:id="9" w:name="_Toc96623197"/>
+      <w:bookmarkStart w:id="9" w:name="_Toc98242358"/>
       <w:r>
         <w:lastRenderedPageBreak/>
         <w:t>Enter text to be translated</w:t>
@@ -2051,7 +2041,7 @@
       <w:pPr>
         <w:pStyle w:val="Heading2"/>
       </w:pPr>
-      <w:bookmarkStart w:id="10" w:name="_Toc96623198"/>
+      <w:bookmarkStart w:id="10" w:name="_Toc98242359"/>
       <w:r>
         <w:t>English to French</w:t>
       </w:r>
@@ -2127,7 +2117,7 @@
       <w:pPr>
         <w:pStyle w:val="Heading2"/>
       </w:pPr>
-      <w:bookmarkStart w:id="11" w:name="_Toc96623199"/>
+      <w:bookmarkStart w:id="11" w:name="_Toc98242360"/>
       <w:r>
         <w:lastRenderedPageBreak/>
         <w:t>French to English</w:t>
@@ -5218,25 +5208,6 @@
 </file>
 
 <file path=customXml/item1.xml><?xml version="1.0" encoding="utf-8"?>
-<?mso-contentType ?>
-<FormTemplates xmlns="http://schemas.microsoft.com/sharepoint/v3/contenttype/forms">
-  <Display>DocumentLibraryForm</Display>
-  <Edit>DocumentLibraryForm</Edit>
-  <New>DocumentLibraryForm</New>
-</FormTemplates>
-</file>
-
-<file path=customXml/item2.xml><?xml version="1.0" encoding="utf-8"?>
-<b:Sources xmlns:b="http://schemas.openxmlformats.org/officeDocument/2006/bibliography" xmlns="http://schemas.openxmlformats.org/officeDocument/2006/bibliography" SelectedStyle="\APA.XSL" StyleName="APA"/>
-</file>
-
-<file path=customXml/item3.xml><?xml version="1.0" encoding="utf-8"?>
-<p:properties xmlns:p="http://schemas.microsoft.com/office/2006/metadata/properties" xmlns:xsi="http://www.w3.org/2001/XMLSchema-instance" xmlns:pc="http://schemas.microsoft.com/office/infopath/2007/PartnerControls">
-  <documentManagement/>
-</p:properties>
-</file>
-
-<file path=customXml/item4.xml><?xml version="1.0" encoding="utf-8"?>
 <ct:contentTypeSchema xmlns:ct="http://schemas.microsoft.com/office/2006/metadata/contentType" xmlns:ma="http://schemas.microsoft.com/office/2006/metadata/properties/metaAttributes" ct:_="" ma:_="" ma:contentTypeName="Document" ma:contentTypeID="0x01010066473C6F1AB79F418E5CB081874D2549" ma:contentTypeVersion="6" ma:contentTypeDescription="Create a new document." ma:contentTypeScope="" ma:versionID="72768fb0342dd243dd7c23ad47632f82">
   <xsd:schema xmlns:xsd="http://www.w3.org/2001/XMLSchema" xmlns:xs="http://www.w3.org/2001/XMLSchema" xmlns:p="http://schemas.microsoft.com/office/2006/metadata/properties" xmlns:ns2="44332760-5965-40d1-becc-2035b2808d98" xmlns:ns3="4acf4747-4285-44aa-ac80-c5f33483447b" targetNamespace="http://schemas.microsoft.com/office/2006/metadata/properties" ma:root="true" ma:fieldsID="3195d497547a94b5a236bebb3f0578b2" ns2:_="" ns3:_="">
     <xsd:import namespace="44332760-5965-40d1-becc-2035b2808d98"/>
@@ -5415,32 +5386,26 @@
 </ct:contentTypeSchema>
 </file>
 
-<file path=customXml/itemProps1.xml><?xml version="1.0" encoding="utf-8"?>
-<ds:datastoreItem xmlns:ds="http://schemas.openxmlformats.org/officeDocument/2006/customXml" ds:itemID="{4F43CFD2-CAAE-40B2-8252-CB53FA40F22A}">
-  <ds:schemaRefs>
-    <ds:schemaRef ds:uri="http://schemas.microsoft.com/sharepoint/v3/contenttype/forms"/>
-  </ds:schemaRefs>
-</ds:datastoreItem>
+<file path=customXml/item2.xml><?xml version="1.0" encoding="utf-8"?>
+<p:properties xmlns:p="http://schemas.microsoft.com/office/2006/metadata/properties" xmlns:xsi="http://www.w3.org/2001/XMLSchema-instance" xmlns:pc="http://schemas.microsoft.com/office/infopath/2007/PartnerControls">
+  <documentManagement/>
+</p:properties>
 </file>
 
-<file path=customXml/itemProps2.xml><?xml version="1.0" encoding="utf-8"?>
-<ds:datastoreItem xmlns:ds="http://schemas.openxmlformats.org/officeDocument/2006/customXml" ds:itemID="{AF181233-3548-4509-ADC6-4FE0C0A3EA47}">
-  <ds:schemaRefs>
-    <ds:schemaRef ds:uri="http://schemas.openxmlformats.org/officeDocument/2006/bibliography"/>
-  </ds:schemaRefs>
-</ds:datastoreItem>
+<file path=customXml/item3.xml><?xml version="1.0" encoding="utf-8"?>
+<b:Sources xmlns:b="http://schemas.openxmlformats.org/officeDocument/2006/bibliography" xmlns="http://schemas.openxmlformats.org/officeDocument/2006/bibliography" SelectedStyle="\APA.XSL" StyleName="APA"/>
 </file>
 
-<file path=customXml/itemProps3.xml><?xml version="1.0" encoding="utf-8"?>
-<ds:datastoreItem xmlns:ds="http://schemas.openxmlformats.org/officeDocument/2006/customXml" ds:itemID="{536ABD87-2667-4CAD-90BF-96340845BE28}">
-  <ds:schemaRefs>
-    <ds:schemaRef ds:uri="http://schemas.microsoft.com/office/2006/metadata/properties"/>
-    <ds:schemaRef ds:uri="http://schemas.microsoft.com/office/infopath/2007/PartnerControls"/>
-  </ds:schemaRefs>
-</ds:datastoreItem>
+<file path=customXml/item4.xml><?xml version="1.0" encoding="utf-8"?>
+<?mso-contentType ?>
+<FormTemplates xmlns="http://schemas.microsoft.com/sharepoint/v3/contenttype/forms">
+  <Display>DocumentLibraryForm</Display>
+  <Edit>DocumentLibraryForm</Edit>
+  <New>DocumentLibraryForm</New>
+</FormTemplates>
 </file>
 
-<file path=customXml/itemProps4.xml><?xml version="1.0" encoding="utf-8"?>
+<file path=customXml/itemProps1.xml><?xml version="1.0" encoding="utf-8"?>
 <ds:datastoreItem xmlns:ds="http://schemas.openxmlformats.org/officeDocument/2006/customXml" ds:itemID="{8683FE85-A0DC-412D-A18E-2E0A9EB16075}">
   <ds:schemaRefs>
     <ds:schemaRef ds:uri="http://schemas.microsoft.com/office/2006/metadata/contentType"/>
@@ -5457,4 +5422,29 @@
     <ds:schemaRef ds:uri="http://schemas.microsoft.com/internal/obd"/>
   </ds:schemaRefs>
 </ds:datastoreItem>
+</file>
+
+<file path=customXml/itemProps2.xml><?xml version="1.0" encoding="utf-8"?>
+<ds:datastoreItem xmlns:ds="http://schemas.openxmlformats.org/officeDocument/2006/customXml" ds:itemID="{536ABD87-2667-4CAD-90BF-96340845BE28}">
+  <ds:schemaRefs>
+    <ds:schemaRef ds:uri="http://schemas.microsoft.com/office/2006/metadata/properties"/>
+    <ds:schemaRef ds:uri="http://schemas.microsoft.com/office/infopath/2007/PartnerControls"/>
+  </ds:schemaRefs>
+</ds:datastoreItem>
+</file>
+
+<file path=customXml/itemProps3.xml><?xml version="1.0" encoding="utf-8"?>
+<ds:datastoreItem xmlns:ds="http://schemas.openxmlformats.org/officeDocument/2006/customXml" ds:itemID="{AF181233-3548-4509-ADC6-4FE0C0A3EA47}">
+  <ds:schemaRefs>
+    <ds:schemaRef ds:uri="http://schemas.openxmlformats.org/officeDocument/2006/bibliography"/>
+  </ds:schemaRefs>
+</ds:datastoreItem>
+</file>
+
+<file path=customXml/itemProps4.xml><?xml version="1.0" encoding="utf-8"?>
+<ds:datastoreItem xmlns:ds="http://schemas.openxmlformats.org/officeDocument/2006/customXml" ds:itemID="{4F43CFD2-CAAE-40B2-8252-CB53FA40F22A}">
+  <ds:schemaRefs>
+    <ds:schemaRef ds:uri="http://schemas.microsoft.com/sharepoint/v3/contenttype/forms"/>
+  </ds:schemaRefs>
+</ds:datastoreItem>
 </file>
</xml_diff>